<commit_message>
funcionalidades basica del analizador sintactico añadidas
</commit_message>
<xml_diff>
--- a/Documentacion/Gramatica Libre de contexto tipo 2.docx
+++ b/Documentacion/Gramatica Libre de contexto tipo 2.docx
@@ -248,8 +248,6 @@
         </w:rPr>
         <w:t>&lt;&gt;</w:t>
       </w:r>
-      <w:bookmarkStart w:id="0" w:name="_GoBack"/>
-      <w:bookmarkEnd w:id="0"/>
       <w:r>
         <w:rPr>
           <w:rFonts w:ascii="MS Gothic" w:eastAsia="MS Gothic" w:hAnsi="MS Gothic"/>
@@ -302,14 +300,30 @@
           <w:rFonts w:ascii="MS Gothic" w:eastAsia="MS Gothic" w:hAnsi="MS Gothic"/>
           <w:color w:val="000000" w:themeColor="text1"/>
         </w:rPr>
-        <w:t>&lt;inicio&gt; ::= &lt;</w:t>
-      </w:r>
-      <w:r>
-        <w:rPr>
-          <w:rFonts w:ascii="MS Gothic" w:eastAsia="MS Gothic" w:hAnsi="MS Gothic"/>
-          <w:color w:val="000000" w:themeColor="text1"/>
-        </w:rPr>
-        <w:t>Instrucción</w:t>
+        <w:t>&lt;inicio</w:t>
+      </w:r>
+      <w:proofErr w:type="gramStart"/>
+      <w:r>
+        <w:rPr>
+          <w:rFonts w:ascii="MS Gothic" w:eastAsia="MS Gothic" w:hAnsi="MS Gothic"/>
+          <w:color w:val="000000" w:themeColor="text1"/>
+        </w:rPr>
+        <w:t>&gt; ::=</w:t>
+      </w:r>
+      <w:proofErr w:type="gramEnd"/>
+      <w:r>
+        <w:rPr>
+          <w:rFonts w:ascii="MS Gothic" w:eastAsia="MS Gothic" w:hAnsi="MS Gothic"/>
+          <w:color w:val="000000" w:themeColor="text1"/>
+        </w:rPr>
+        <w:t xml:space="preserve"> &lt;</w:t>
+      </w:r>
+      <w:r>
+        <w:rPr>
+          <w:rFonts w:ascii="MS Gothic" w:eastAsia="MS Gothic" w:hAnsi="MS Gothic"/>
+          <w:color w:val="000000" w:themeColor="text1"/>
+        </w:rPr>
+        <w:t>Instrucciones</w:t>
       </w:r>
       <w:r>
         <w:rPr>
@@ -318,19 +332,100 @@
         </w:rPr>
         <w:t>&gt;</w:t>
       </w:r>
-      <w:r>
-        <w:rPr>
-          <w:rFonts w:ascii="MS Gothic" w:eastAsia="MS Gothic" w:hAnsi="MS Gothic"/>
-          <w:color w:val="000000" w:themeColor="text1"/>
-        </w:rPr>
-        <w:t>&lt;Otra instrucción&gt;</w:t>
-      </w:r>
-      <w:r>
-        <w:rPr>
-          <w:rFonts w:ascii="MS Gothic" w:eastAsia="MS Gothic" w:hAnsi="MS Gothic"/>
-          <w:color w:val="000000" w:themeColor="text1"/>
-        </w:rPr>
-        <w:t xml:space="preserve"> | </w:t>
+    </w:p>
+    <w:p>
+      <w:pPr>
+        <w:rPr>
+          <w:rFonts w:ascii="MS Gothic" w:eastAsia="MS Gothic" w:hAnsi="MS Gothic"/>
+          <w:color w:val="000000" w:themeColor="text1"/>
+        </w:rPr>
+      </w:pPr>
+      <w:r>
+        <w:rPr>
+          <w:rFonts w:ascii="MS Gothic" w:eastAsia="MS Gothic" w:hAnsi="MS Gothic"/>
+          <w:color w:val="000000" w:themeColor="text1"/>
+        </w:rPr>
+        <w:t>&lt;instruccio</w:t>
+      </w:r>
+      <w:r>
+        <w:rPr>
+          <w:rFonts w:ascii="MS Gothic" w:eastAsia="MS Gothic" w:hAnsi="MS Gothic"/>
+          <w:color w:val="000000" w:themeColor="text1"/>
+        </w:rPr>
+        <w:t>n</w:t>
+      </w:r>
+      <w:r>
+        <w:rPr>
+          <w:rFonts w:ascii="MS Gothic" w:eastAsia="MS Gothic" w:hAnsi="MS Gothic"/>
+          <w:color w:val="000000" w:themeColor="text1"/>
+        </w:rPr>
+        <w:t>es</w:t>
+      </w:r>
+      <w:proofErr w:type="gramStart"/>
+      <w:r>
+        <w:rPr>
+          <w:rFonts w:ascii="MS Gothic" w:eastAsia="MS Gothic" w:hAnsi="MS Gothic"/>
+          <w:color w:val="000000" w:themeColor="text1"/>
+        </w:rPr>
+        <w:t>&gt;</w:t>
+      </w:r>
+      <w:r>
+        <w:rPr>
+          <w:rFonts w:ascii="MS Gothic" w:eastAsia="MS Gothic" w:hAnsi="MS Gothic"/>
+          <w:color w:val="000000" w:themeColor="text1"/>
+        </w:rPr>
+        <w:t xml:space="preserve"> ::=</w:t>
+      </w:r>
+      <w:proofErr w:type="gramEnd"/>
+      <w:r>
+        <w:rPr>
+          <w:rFonts w:ascii="MS Gothic" w:eastAsia="MS Gothic" w:hAnsi="MS Gothic"/>
+          <w:color w:val="000000" w:themeColor="text1"/>
+        </w:rPr>
+        <w:t xml:space="preserve"> </w:t>
+      </w:r>
+      <w:r>
+        <w:rPr>
+          <w:rFonts w:ascii="MS Gothic" w:eastAsia="MS Gothic" w:hAnsi="MS Gothic"/>
+          <w:color w:val="000000" w:themeColor="text1"/>
+        </w:rPr>
+        <w:t>&lt;instrucción&gt;&lt;Otra instrucción&gt;</w:t>
+      </w:r>
+    </w:p>
+    <w:p>
+      <w:pPr>
+        <w:rPr>
+          <w:rFonts w:ascii="MS Gothic" w:eastAsia="MS Gothic" w:hAnsi="MS Gothic"/>
+          <w:color w:val="000000" w:themeColor="text1"/>
+        </w:rPr>
+      </w:pPr>
+      <w:r>
+        <w:rPr>
+          <w:rFonts w:ascii="MS Gothic" w:eastAsia="MS Gothic" w:hAnsi="MS Gothic"/>
+          <w:color w:val="000000" w:themeColor="text1"/>
+        </w:rPr>
+        <w:t xml:space="preserve">&lt;Otra instrucción&gt; ::= </w:t>
+      </w:r>
+      <w:r>
+        <w:rPr>
+          <w:rFonts w:ascii="MS Gothic" w:eastAsia="MS Gothic" w:hAnsi="MS Gothic"/>
+          <w:color w:val="000000" w:themeColor="text1"/>
+        </w:rPr>
+        <w:t>&lt;</w:t>
+      </w:r>
+      <w:r>
+        <w:rPr>
+          <w:rFonts w:ascii="MS Gothic" w:eastAsia="MS Gothic" w:hAnsi="MS Gothic"/>
+          <w:color w:val="000000" w:themeColor="text1"/>
+        </w:rPr>
+        <w:t>instrucciones</w:t>
+      </w:r>
+      <w:r>
+        <w:rPr>
+          <w:rFonts w:ascii="MS Gothic" w:eastAsia="MS Gothic" w:hAnsi="MS Gothic"/>
+          <w:color w:val="000000" w:themeColor="text1"/>
+        </w:rPr>
+        <w:t xml:space="preserve">&gt; | </w:t>
       </w:r>
       <m:oMath>
         <m:r>
@@ -354,7 +449,133 @@
           <w:rFonts w:ascii="MS Gothic" w:eastAsia="MS Gothic" w:hAnsi="MS Gothic"/>
           <w:color w:val="000000" w:themeColor="text1"/>
         </w:rPr>
-        <w:t xml:space="preserve">&lt;Otra instrucción&gt; ::= </w:t>
+        <w:t>&lt;Instrucción&gt; ::= &lt;Declaración&gt; | &lt;</w:t>
+      </w:r>
+      <w:r>
+        <w:rPr>
+          <w:rFonts w:ascii="MS Gothic" w:eastAsia="MS Gothic" w:hAnsi="MS Gothic"/>
+          <w:color w:val="000000" w:themeColor="text1"/>
+        </w:rPr>
+        <w:t>función&gt;</w:t>
+      </w:r>
+      <w:r>
+        <w:rPr>
+          <w:rFonts w:ascii="MS Gothic" w:eastAsia="MS Gothic" w:hAnsi="MS Gothic"/>
+          <w:color w:val="000000" w:themeColor="text1"/>
+        </w:rPr>
+        <w:br/>
+        <w:t>&lt;Declaración&gt; ::= &lt;Declaración_Tipo1&gt; | &lt;Declaración_Tipo2&gt;</w:t>
+      </w:r>
+    </w:p>
+    <w:p>
+      <w:pPr>
+        <w:rPr>
+          <w:rFonts w:ascii="MS Gothic" w:eastAsia="MS Gothic" w:hAnsi="MS Gothic"/>
+          <w:color w:val="0070C0"/>
+        </w:rPr>
+      </w:pPr>
+      <w:r>
+        <w:rPr>
+          <w:rFonts w:ascii="MS Gothic" w:eastAsia="MS Gothic" w:hAnsi="MS Gothic"/>
+          <w:color w:val="000000" w:themeColor="text1"/>
+        </w:rPr>
+        <w:t>&lt;Declaración_Tipo1</w:t>
+      </w:r>
+      <w:proofErr w:type="gramStart"/>
+      <w:r>
+        <w:rPr>
+          <w:rFonts w:ascii="MS Gothic" w:eastAsia="MS Gothic" w:hAnsi="MS Gothic"/>
+          <w:color w:val="000000" w:themeColor="text1"/>
+        </w:rPr>
+        <w:t>&gt; ::=</w:t>
+      </w:r>
+      <w:proofErr w:type="gramEnd"/>
+      <w:r>
+        <w:rPr>
+          <w:rFonts w:ascii="MS Gothic" w:eastAsia="MS Gothic" w:hAnsi="MS Gothic"/>
+          <w:color w:val="000000" w:themeColor="text1"/>
+        </w:rPr>
+        <w:t xml:space="preserve"> </w:t>
+      </w:r>
+      <w:r>
+        <w:rPr>
+          <w:rFonts w:ascii="MS Gothic" w:eastAsia="MS Gothic" w:hAnsi="MS Gothic"/>
+          <w:color w:val="0070C0"/>
+        </w:rPr>
+        <w:t>Claves = [</w:t>
+      </w:r>
+      <w:r>
+        <w:rPr>
+          <w:rFonts w:ascii="MS Gothic" w:eastAsia="MS Gothic" w:hAnsi="MS Gothic"/>
+          <w:color w:val="000000" w:themeColor="text1"/>
+        </w:rPr>
+        <w:t xml:space="preserve"> &lt;Cuerpo Declaración_Tipo1&gt; </w:t>
+      </w:r>
+      <w:r>
+        <w:rPr>
+          <w:rFonts w:ascii="MS Gothic" w:eastAsia="MS Gothic" w:hAnsi="MS Gothic"/>
+          <w:color w:val="0070C0"/>
+        </w:rPr>
+        <w:t>]</w:t>
+      </w:r>
+    </w:p>
+    <w:p>
+      <w:pPr>
+        <w:rPr>
+          <w:rFonts w:ascii="MS Gothic" w:eastAsia="MS Gothic" w:hAnsi="MS Gothic"/>
+          <w:color w:val="0070C0"/>
+        </w:rPr>
+      </w:pPr>
+      <w:r>
+        <w:rPr>
+          <w:rFonts w:ascii="MS Gothic" w:eastAsia="MS Gothic" w:hAnsi="MS Gothic"/>
+          <w:color w:val="000000" w:themeColor="text1"/>
+        </w:rPr>
+        <w:t>&lt;Cuerpo Declaración_Tipo1</w:t>
+      </w:r>
+      <w:proofErr w:type="gramStart"/>
+      <w:r>
+        <w:rPr>
+          <w:rFonts w:ascii="MS Gothic" w:eastAsia="MS Gothic" w:hAnsi="MS Gothic"/>
+          <w:color w:val="000000" w:themeColor="text1"/>
+        </w:rPr>
+        <w:t>&gt; ::=</w:t>
+      </w:r>
+      <w:proofErr w:type="gramEnd"/>
+      <w:r>
+        <w:rPr>
+          <w:rFonts w:ascii="MS Gothic" w:eastAsia="MS Gothic" w:hAnsi="MS Gothic"/>
+          <w:color w:val="000000" w:themeColor="text1"/>
+        </w:rPr>
+        <w:t xml:space="preserve"> </w:t>
+      </w:r>
+      <w:r>
+        <w:rPr>
+          <w:rFonts w:ascii="MS Gothic" w:eastAsia="MS Gothic" w:hAnsi="MS Gothic"/>
+          <w:color w:val="000000" w:themeColor="text1"/>
+        </w:rPr>
+        <w:t>&lt;Cuerpo Declaración_Tipo1&gt;</w:t>
+      </w:r>
+      <w:r>
+        <w:rPr>
+          <w:rFonts w:ascii="MS Gothic" w:eastAsia="MS Gothic" w:hAnsi="MS Gothic"/>
+          <w:color w:val="000000" w:themeColor="text1"/>
+        </w:rPr>
+        <w:t xml:space="preserve"> </w:t>
+      </w:r>
+      <w:r>
+        <w:rPr>
+          <w:rFonts w:ascii="MS Gothic" w:eastAsia="MS Gothic" w:hAnsi="MS Gothic"/>
+          <w:color w:val="0070C0"/>
+        </w:rPr>
+        <w:t>,</w:t>
+      </w:r>
+      <w:r>
+        <w:rPr>
+          <w:rFonts w:ascii="MS Gothic" w:eastAsia="MS Gothic" w:hAnsi="MS Gothic"/>
+          <w:color w:val="000000" w:themeColor="text1"/>
+        </w:rPr>
+        <w:t xml:space="preserve"> </w:t>
       </w:r>
       <w:r>
         <w:rPr>
@@ -368,14 +589,180 @@
           <w:rFonts w:ascii="MS Gothic" w:eastAsia="MS Gothic" w:hAnsi="MS Gothic"/>
           <w:color w:val="000000" w:themeColor="text1"/>
         </w:rPr>
-        <w:t>Instrucción</w:t>
-      </w:r>
-      <w:r>
-        <w:rPr>
-          <w:rFonts w:ascii="MS Gothic" w:eastAsia="MS Gothic" w:hAnsi="MS Gothic"/>
-          <w:color w:val="000000" w:themeColor="text1"/>
-        </w:rPr>
-        <w:t xml:space="preserve">&gt;&lt;Otra instrucción&gt; | </w:t>
+        <w:t xml:space="preserve">cadena1&gt; </w:t>
+      </w:r>
+      <w:r>
+        <w:rPr>
+          <w:rFonts w:ascii="MS Gothic" w:eastAsia="MS Gothic" w:hAnsi="MS Gothic"/>
+          <w:color w:val="0070C0"/>
+        </w:rPr>
+        <w:t xml:space="preserve"> </w:t>
+      </w:r>
+      <w:r>
+        <w:rPr>
+          <w:rFonts w:ascii="MS Gothic" w:eastAsia="MS Gothic" w:hAnsi="MS Gothic"/>
+          <w:color w:val="000000" w:themeColor="text1"/>
+        </w:rPr>
+        <w:t xml:space="preserve"> | </w:t>
+      </w:r>
+      <w:r>
+        <w:rPr>
+          <w:rFonts w:ascii="MS Gothic" w:eastAsia="MS Gothic" w:hAnsi="MS Gothic"/>
+          <w:color w:val="000000" w:themeColor="text1"/>
+        </w:rPr>
+        <w:t>&lt;</w:t>
+      </w:r>
+      <w:r>
+        <w:rPr>
+          <w:rFonts w:ascii="MS Gothic" w:eastAsia="MS Gothic" w:hAnsi="MS Gothic"/>
+          <w:color w:val="000000" w:themeColor="text1"/>
+        </w:rPr>
+        <w:t>cadena1&gt;</w:t>
+      </w:r>
+    </w:p>
+    <w:p>
+      <w:pPr>
+        <w:rPr>
+          <w:rFonts w:ascii="MS Gothic" w:eastAsia="MS Gothic" w:hAnsi="MS Gothic"/>
+          <w:color w:val="000000" w:themeColor="text1"/>
+        </w:rPr>
+      </w:pPr>
+      <w:r>
+        <w:rPr>
+          <w:rFonts w:ascii="MS Gothic" w:eastAsia="MS Gothic" w:hAnsi="MS Gothic"/>
+          <w:color w:val="000000" w:themeColor="text1"/>
+        </w:rPr>
+        <w:t>&lt;</w:t>
+      </w:r>
+      <w:r>
+        <w:rPr>
+          <w:rFonts w:ascii="MS Gothic" w:eastAsia="MS Gothic" w:hAnsi="MS Gothic"/>
+          <w:color w:val="000000" w:themeColor="text1"/>
+        </w:rPr>
+        <w:t xml:space="preserve">cadena1&gt; = </w:t>
+      </w:r>
+      <w:r>
+        <w:rPr>
+          <w:rFonts w:ascii="MS Gothic" w:eastAsia="MS Gothic" w:hAnsi="MS Gothic"/>
+          <w:color w:val="0070C0"/>
+        </w:rPr>
+        <w:t>cadena</w:t>
+      </w:r>
+    </w:p>
+    <w:p>
+      <w:pPr>
+        <w:rPr>
+          <w:rFonts w:ascii="MS Gothic" w:eastAsia="MS Gothic" w:hAnsi="MS Gothic"/>
+          <w:color w:val="0070C0"/>
+        </w:rPr>
+      </w:pPr>
+      <w:r>
+        <w:rPr>
+          <w:rFonts w:ascii="MS Gothic" w:eastAsia="MS Gothic" w:hAnsi="MS Gothic"/>
+          <w:color w:val="000000" w:themeColor="text1"/>
+        </w:rPr>
+        <w:t>&lt;Declaración_Tipo2</w:t>
+      </w:r>
+      <w:proofErr w:type="gramStart"/>
+      <w:r>
+        <w:rPr>
+          <w:rFonts w:ascii="MS Gothic" w:eastAsia="MS Gothic" w:hAnsi="MS Gothic"/>
+          <w:color w:val="000000" w:themeColor="text1"/>
+        </w:rPr>
+        <w:t>&gt; ::=</w:t>
+      </w:r>
+      <w:proofErr w:type="gramEnd"/>
+      <w:r>
+        <w:rPr>
+          <w:rFonts w:ascii="MS Gothic" w:eastAsia="MS Gothic" w:hAnsi="MS Gothic"/>
+          <w:color w:val="000000" w:themeColor="text1"/>
+        </w:rPr>
+        <w:t xml:space="preserve"> </w:t>
+      </w:r>
+      <w:r>
+        <w:rPr>
+          <w:rFonts w:ascii="MS Gothic" w:eastAsia="MS Gothic" w:hAnsi="MS Gothic"/>
+          <w:color w:val="0070C0"/>
+        </w:rPr>
+        <w:t>Registros = [</w:t>
+      </w:r>
+      <w:r>
+        <w:rPr>
+          <w:rFonts w:ascii="MS Gothic" w:eastAsia="MS Gothic" w:hAnsi="MS Gothic"/>
+          <w:color w:val="000000" w:themeColor="text1"/>
+        </w:rPr>
+        <w:t xml:space="preserve"> &lt;Cuerpo Declaración_Tipo2&gt; </w:t>
+      </w:r>
+      <w:r>
+        <w:rPr>
+          <w:rFonts w:ascii="MS Gothic" w:eastAsia="MS Gothic" w:hAnsi="MS Gothic"/>
+          <w:color w:val="0070C0"/>
+        </w:rPr>
+        <w:t>]</w:t>
+      </w:r>
+    </w:p>
+    <w:p>
+      <w:pPr>
+        <w:rPr>
+          <w:rFonts w:ascii="MS Gothic" w:eastAsia="MS Gothic" w:hAnsi="MS Gothic"/>
+          <w:color w:val="000000" w:themeColor="text1"/>
+        </w:rPr>
+      </w:pPr>
+      <w:r>
+        <w:rPr>
+          <w:rFonts w:ascii="MS Gothic" w:eastAsia="MS Gothic" w:hAnsi="MS Gothic"/>
+          <w:color w:val="000000" w:themeColor="text1"/>
+        </w:rPr>
+        <w:t xml:space="preserve">&lt;Cuerpo Declaración_Tipo2&gt; ::= </w:t>
+      </w:r>
+      <w:r>
+        <w:rPr>
+          <w:rFonts w:ascii="MS Gothic" w:eastAsia="MS Gothic" w:hAnsi="MS Gothic"/>
+          <w:color w:val="000000" w:themeColor="text1"/>
+        </w:rPr>
+        <w:t xml:space="preserve">&lt;Cuerpo Declaración_Tipo2&gt; </w:t>
+      </w:r>
+      <w:r>
+        <w:rPr>
+          <w:rFonts w:ascii="MS Gothic" w:eastAsia="MS Gothic" w:hAnsi="MS Gothic"/>
+          <w:color w:val="0070C0"/>
+        </w:rPr>
+        <w:t>{</w:t>
+      </w:r>
+      <w:r>
+        <w:rPr>
+          <w:rFonts w:ascii="MS Gothic" w:eastAsia="MS Gothic" w:hAnsi="MS Gothic"/>
+          <w:color w:val="000000" w:themeColor="text1"/>
+        </w:rPr>
+        <w:t>&lt;</w:t>
+      </w:r>
+      <w:r>
+        <w:rPr>
+          <w:rFonts w:ascii="MS Gothic" w:eastAsia="MS Gothic" w:hAnsi="MS Gothic"/>
+          <w:color w:val="000000" w:themeColor="text1"/>
+        </w:rPr>
+        <w:t xml:space="preserve">Fila </w:t>
+      </w:r>
+      <w:r>
+        <w:rPr>
+          <w:rFonts w:ascii="MS Gothic" w:eastAsia="MS Gothic" w:hAnsi="MS Gothic"/>
+          <w:color w:val="000000" w:themeColor="text1"/>
+        </w:rPr>
+        <w:t>Cuerpo Declaración_Tipo2&gt;</w:t>
+      </w:r>
+      <w:r>
+        <w:rPr>
+          <w:rFonts w:ascii="MS Gothic" w:eastAsia="MS Gothic" w:hAnsi="MS Gothic"/>
+          <w:color w:val="0070C0"/>
+        </w:rPr>
+        <w:t>}</w:t>
+      </w:r>
+      <w:r>
+        <w:rPr>
+          <w:rFonts w:ascii="MS Gothic" w:eastAsia="MS Gothic" w:hAnsi="MS Gothic"/>
+          <w:color w:val="000000" w:themeColor="text1"/>
+        </w:rPr>
+        <w:t xml:space="preserve">| </w:t>
       </w:r>
       <m:oMath>
         <m:r>
@@ -399,37 +786,7 @@
           <w:rFonts w:ascii="MS Gothic" w:eastAsia="MS Gothic" w:hAnsi="MS Gothic"/>
           <w:color w:val="000000" w:themeColor="text1"/>
         </w:rPr>
-        <w:t>&lt;Instrucción&gt; ::= &lt;Declaración&gt; | &lt;</w:t>
-      </w:r>
-      <w:r>
-        <w:rPr>
-          <w:rFonts w:ascii="MS Gothic" w:eastAsia="MS Gothic" w:hAnsi="MS Gothic"/>
-          <w:color w:val="000000" w:themeColor="text1"/>
-        </w:rPr>
-        <w:t>función&gt;</w:t>
-      </w:r>
-      <w:r>
-        <w:rPr>
-          <w:rFonts w:ascii="MS Gothic" w:eastAsia="MS Gothic" w:hAnsi="MS Gothic"/>
-          <w:color w:val="000000" w:themeColor="text1"/>
-        </w:rPr>
-        <w:br/>
-        <w:t>&lt;Declaración&gt; ::= &lt;Declaración_Tipo1&gt; | &lt;Declaración_Tipo2&gt;</w:t>
-      </w:r>
-    </w:p>
-    <w:p>
-      <w:pPr>
-        <w:rPr>
-          <w:rFonts w:ascii="MS Gothic" w:eastAsia="MS Gothic" w:hAnsi="MS Gothic"/>
-          <w:color w:val="0070C0"/>
-        </w:rPr>
-      </w:pPr>
-      <w:r>
-        <w:rPr>
-          <w:rFonts w:ascii="MS Gothic" w:eastAsia="MS Gothic" w:hAnsi="MS Gothic"/>
-          <w:color w:val="000000" w:themeColor="text1"/>
-        </w:rPr>
-        <w:t>&lt;Declaración_Tipo1</w:t>
+        <w:t>&lt;Fila Cuerpo Declaración_Tipo2</w:t>
       </w:r>
       <w:proofErr w:type="gramStart"/>
       <w:r>
@@ -457,83 +814,135 @@
       <w:r>
         <w:rPr>
           <w:rFonts w:ascii="MS Gothic" w:eastAsia="MS Gothic" w:hAnsi="MS Gothic"/>
-          <w:color w:val="0070C0"/>
-        </w:rPr>
-        <w:t>Claves = [</w:t>
-      </w:r>
-      <w:r>
-        <w:rPr>
-          <w:rFonts w:ascii="MS Gothic" w:eastAsia="MS Gothic" w:hAnsi="MS Gothic"/>
-          <w:color w:val="000000" w:themeColor="text1"/>
-        </w:rPr>
-        <w:t xml:space="preserve"> &lt;Cuerpo Declaración_Tipo1&gt; </w:t>
-      </w:r>
-      <w:r>
-        <w:rPr>
-          <w:rFonts w:ascii="MS Gothic" w:eastAsia="MS Gothic" w:hAnsi="MS Gothic"/>
-          <w:color w:val="0070C0"/>
-        </w:rPr>
-        <w:t>]</w:t>
-      </w:r>
-    </w:p>
-    <w:p>
-      <w:pPr>
-        <w:rPr>
-          <w:rFonts w:ascii="MS Gothic" w:eastAsia="MS Gothic" w:hAnsi="MS Gothic"/>
-          <w:color w:val="000000" w:themeColor="text1"/>
-        </w:rPr>
-      </w:pPr>
-      <w:r>
-        <w:rPr>
-          <w:rFonts w:ascii="MS Gothic" w:eastAsia="MS Gothic" w:hAnsi="MS Gothic"/>
-          <w:color w:val="000000" w:themeColor="text1"/>
-        </w:rPr>
-        <w:t xml:space="preserve">&lt;Cuerpo Declaración_Tipo1&gt; ::= </w:t>
-      </w:r>
-      <w:r>
-        <w:rPr>
-          <w:rFonts w:ascii="MS Gothic" w:eastAsia="MS Gothic" w:hAnsi="MS Gothic"/>
-          <w:color w:val="0070C0"/>
-        </w:rPr>
-        <w:t>cadena ,</w:t>
-      </w:r>
-      <w:r>
-        <w:rPr>
-          <w:rFonts w:ascii="MS Gothic" w:eastAsia="MS Gothic" w:hAnsi="MS Gothic"/>
-          <w:color w:val="000000" w:themeColor="text1"/>
-        </w:rPr>
-        <w:t xml:space="preserve">&lt;Cuerpo Declaración_Tipo1&gt; | </w:t>
-      </w:r>
-      <m:oMath>
-        <m:r>
-          <w:rPr>
-            <w:rFonts w:ascii="Cambria Math" w:eastAsia="MS Gothic" w:hAnsi="Cambria Math"/>
-            <w:color w:val="000000" w:themeColor="text1"/>
-          </w:rPr>
-          <m:t>ε</m:t>
-        </m:r>
-      </m:oMath>
-    </w:p>
-    <w:p>
-      <w:pPr>
-        <w:rPr>
-          <w:rFonts w:ascii="MS Gothic" w:eastAsia="MS Gothic" w:hAnsi="MS Gothic"/>
-          <w:color w:val="0070C0"/>
-        </w:rPr>
-      </w:pPr>
-      <w:r>
-        <w:rPr>
-          <w:rFonts w:ascii="MS Gothic" w:eastAsia="MS Gothic" w:hAnsi="MS Gothic"/>
-          <w:color w:val="000000" w:themeColor="text1"/>
-        </w:rPr>
-        <w:t>&lt;Declaración</w:t>
-      </w:r>
-      <w:r>
-        <w:rPr>
-          <w:rFonts w:ascii="MS Gothic" w:eastAsia="MS Gothic" w:hAnsi="MS Gothic"/>
-          <w:color w:val="000000" w:themeColor="text1"/>
-        </w:rPr>
-        <w:t>_Tipo2</w:t>
+          <w:color w:val="000000" w:themeColor="text1"/>
+        </w:rPr>
+        <w:t>&lt;Fila C</w:t>
+      </w:r>
+      <w:bookmarkStart w:id="0" w:name="_GoBack"/>
+      <w:bookmarkEnd w:id="0"/>
+      <w:r>
+        <w:rPr>
+          <w:rFonts w:ascii="MS Gothic" w:eastAsia="MS Gothic" w:hAnsi="MS Gothic"/>
+          <w:color w:val="000000" w:themeColor="text1"/>
+        </w:rPr>
+        <w:t>uerpo Declaración_Tipo2&gt;</w:t>
+      </w:r>
+      <w:r>
+        <w:rPr>
+          <w:rFonts w:ascii="MS Gothic" w:eastAsia="MS Gothic" w:hAnsi="MS Gothic"/>
+          <w:color w:val="0070C0"/>
+        </w:rPr>
+        <w:t>,</w:t>
+      </w:r>
+      <w:r>
+        <w:rPr>
+          <w:rFonts w:ascii="MS Gothic" w:eastAsia="MS Gothic" w:hAnsi="MS Gothic"/>
+          <w:color w:val="000000" w:themeColor="text1"/>
+        </w:rPr>
+        <w:t>(</w:t>
+      </w:r>
+      <w:proofErr w:type="spellStart"/>
+      <w:r>
+        <w:rPr>
+          <w:rFonts w:ascii="MS Gothic" w:eastAsia="MS Gothic" w:hAnsi="MS Gothic"/>
+          <w:color w:val="0070C0"/>
+        </w:rPr>
+        <w:t>cadena</w:t>
+      </w:r>
+      <w:r>
+        <w:rPr>
+          <w:rFonts w:ascii="MS Gothic" w:eastAsia="MS Gothic" w:hAnsi="MS Gothic"/>
+          <w:color w:val="000000" w:themeColor="text1"/>
+        </w:rPr>
+        <w:t>|</w:t>
+      </w:r>
+      <w:r>
+        <w:rPr>
+          <w:rFonts w:ascii="MS Gothic" w:eastAsia="MS Gothic" w:hAnsi="MS Gothic"/>
+          <w:color w:val="0070C0"/>
+        </w:rPr>
+        <w:t>Digito</w:t>
+      </w:r>
+      <w:proofErr w:type="spellEnd"/>
+      <w:r>
+        <w:rPr>
+          <w:rFonts w:ascii="MS Gothic" w:eastAsia="MS Gothic" w:hAnsi="MS Gothic"/>
+          <w:color w:val="000000" w:themeColor="text1"/>
+        </w:rPr>
+        <w:t>)</w:t>
+      </w:r>
+      <w:r>
+        <w:rPr>
+          <w:rFonts w:ascii="MS Gothic" w:eastAsia="MS Gothic" w:hAnsi="MS Gothic"/>
+          <w:color w:val="000000" w:themeColor="text1"/>
+        </w:rPr>
+        <w:t xml:space="preserve"> </w:t>
+      </w:r>
+      <w:r>
+        <w:rPr>
+          <w:rFonts w:ascii="MS Gothic" w:eastAsia="MS Gothic" w:hAnsi="MS Gothic"/>
+          <w:color w:val="000000" w:themeColor="text1"/>
+        </w:rPr>
+        <w:t>|</w:t>
+      </w:r>
+      <w:r>
+        <w:rPr>
+          <w:rFonts w:ascii="MS Gothic" w:eastAsia="MS Gothic" w:hAnsi="MS Gothic"/>
+          <w:color w:val="000000" w:themeColor="text1"/>
+        </w:rPr>
+        <w:t xml:space="preserve"> </w:t>
+      </w:r>
+      <w:r>
+        <w:rPr>
+          <w:rFonts w:ascii="MS Gothic" w:eastAsia="MS Gothic" w:hAnsi="MS Gothic"/>
+          <w:color w:val="000000" w:themeColor="text1"/>
+        </w:rPr>
+        <w:t>(</w:t>
+      </w:r>
+      <w:proofErr w:type="spellStart"/>
+      <w:r>
+        <w:rPr>
+          <w:rFonts w:ascii="MS Gothic" w:eastAsia="MS Gothic" w:hAnsi="MS Gothic"/>
+          <w:color w:val="0070C0"/>
+        </w:rPr>
+        <w:t>cadena</w:t>
+      </w:r>
+      <w:r>
+        <w:rPr>
+          <w:rFonts w:ascii="MS Gothic" w:eastAsia="MS Gothic" w:hAnsi="MS Gothic"/>
+          <w:color w:val="000000" w:themeColor="text1"/>
+        </w:rPr>
+        <w:t>|</w:t>
+      </w:r>
+      <w:r>
+        <w:rPr>
+          <w:rFonts w:ascii="MS Gothic" w:eastAsia="MS Gothic" w:hAnsi="MS Gothic"/>
+          <w:color w:val="0070C0"/>
+        </w:rPr>
+        <w:t>Digito</w:t>
+      </w:r>
+      <w:proofErr w:type="spellEnd"/>
+      <w:r>
+        <w:rPr>
+          <w:rFonts w:ascii="MS Gothic" w:eastAsia="MS Gothic" w:hAnsi="MS Gothic"/>
+          <w:color w:val="000000" w:themeColor="text1"/>
+        </w:rPr>
+        <w:t>)</w:t>
+      </w:r>
+    </w:p>
+    <w:p>
+      <w:pPr>
+        <w:rPr>
+          <w:rFonts w:ascii="MS Gothic" w:eastAsia="MS Gothic" w:hAnsi="MS Gothic"/>
+          <w:color w:val="000000" w:themeColor="text1"/>
+        </w:rPr>
+      </w:pPr>
+      <w:r>
+        <w:rPr>
+          <w:rFonts w:ascii="MS Gothic" w:eastAsia="MS Gothic" w:hAnsi="MS Gothic"/>
+          <w:color w:val="000000" w:themeColor="text1"/>
+        </w:rPr>
+        <w:t>&lt;función</w:t>
       </w:r>
       <w:proofErr w:type="gramStart"/>
       <w:r>
@@ -549,165 +958,313 @@
           <w:rFonts w:ascii="MS Gothic" w:eastAsia="MS Gothic" w:hAnsi="MS Gothic"/>
           <w:color w:val="000000" w:themeColor="text1"/>
         </w:rPr>
-        <w:t xml:space="preserve"> </w:t>
-      </w:r>
-      <w:r>
-        <w:rPr>
-          <w:rFonts w:ascii="MS Gothic" w:eastAsia="MS Gothic" w:hAnsi="MS Gothic"/>
-          <w:color w:val="0070C0"/>
-        </w:rPr>
-        <w:t>Registros</w:t>
-      </w:r>
-      <w:r>
-        <w:rPr>
-          <w:rFonts w:ascii="MS Gothic" w:eastAsia="MS Gothic" w:hAnsi="MS Gothic"/>
-          <w:color w:val="0070C0"/>
-        </w:rPr>
-        <w:t xml:space="preserve"> = [</w:t>
-      </w:r>
-      <w:r>
-        <w:rPr>
-          <w:rFonts w:ascii="MS Gothic" w:eastAsia="MS Gothic" w:hAnsi="MS Gothic"/>
-          <w:color w:val="000000" w:themeColor="text1"/>
-        </w:rPr>
-        <w:t xml:space="preserve"> </w:t>
-      </w:r>
-      <w:r>
-        <w:rPr>
-          <w:rFonts w:ascii="MS Gothic" w:eastAsia="MS Gothic" w:hAnsi="MS Gothic"/>
-          <w:color w:val="000000" w:themeColor="text1"/>
-        </w:rPr>
-        <w:t>&lt;Cuerpo Declaración_Tipo2</w:t>
-      </w:r>
-      <w:r>
-        <w:rPr>
-          <w:rFonts w:ascii="MS Gothic" w:eastAsia="MS Gothic" w:hAnsi="MS Gothic"/>
-          <w:color w:val="000000" w:themeColor="text1"/>
-        </w:rPr>
-        <w:t xml:space="preserve">&gt; </w:t>
-      </w:r>
-      <w:r>
-        <w:rPr>
-          <w:rFonts w:ascii="MS Gothic" w:eastAsia="MS Gothic" w:hAnsi="MS Gothic"/>
-          <w:color w:val="0070C0"/>
-        </w:rPr>
-        <w:t>]</w:t>
-      </w:r>
-    </w:p>
-    <w:p>
-      <w:pPr>
-        <w:rPr>
-          <w:rFonts w:ascii="MS Gothic" w:eastAsia="MS Gothic" w:hAnsi="MS Gothic"/>
-          <w:color w:val="000000" w:themeColor="text1"/>
-        </w:rPr>
-      </w:pPr>
-      <w:r>
-        <w:rPr>
-          <w:rFonts w:ascii="MS Gothic" w:eastAsia="MS Gothic" w:hAnsi="MS Gothic"/>
-          <w:color w:val="000000" w:themeColor="text1"/>
-        </w:rPr>
-        <w:t>&lt;Cuerpo Declaración_Tipo2</w:t>
-      </w:r>
-      <w:r>
-        <w:rPr>
-          <w:rFonts w:ascii="MS Gothic" w:eastAsia="MS Gothic" w:hAnsi="MS Gothic"/>
-          <w:color w:val="000000" w:themeColor="text1"/>
-        </w:rPr>
-        <w:t xml:space="preserve">&gt; ::= </w:t>
-      </w:r>
-      <w:r>
-        <w:rPr>
-          <w:rFonts w:ascii="MS Gothic" w:eastAsia="MS Gothic" w:hAnsi="MS Gothic"/>
-          <w:color w:val="0070C0"/>
-        </w:rPr>
-        <w:t>{</w:t>
-      </w:r>
-      <w:r>
-        <w:rPr>
-          <w:rFonts w:ascii="MS Gothic" w:eastAsia="MS Gothic" w:hAnsi="MS Gothic"/>
-          <w:color w:val="000000" w:themeColor="text1"/>
-        </w:rPr>
-        <w:t>&lt;</w:t>
-      </w:r>
-      <w:r>
-        <w:rPr>
-          <w:rFonts w:ascii="MS Gothic" w:eastAsia="MS Gothic" w:hAnsi="MS Gothic"/>
-          <w:color w:val="000000" w:themeColor="text1"/>
-        </w:rPr>
-        <w:t xml:space="preserve">Fila </w:t>
-      </w:r>
-      <w:r>
-        <w:rPr>
-          <w:rFonts w:ascii="MS Gothic" w:eastAsia="MS Gothic" w:hAnsi="MS Gothic"/>
-          <w:color w:val="000000" w:themeColor="text1"/>
-        </w:rPr>
-        <w:t>Cuerpo Declaración_Tipo2</w:t>
-      </w:r>
-      <w:r>
-        <w:rPr>
-          <w:rFonts w:ascii="MS Gothic" w:eastAsia="MS Gothic" w:hAnsi="MS Gothic"/>
-          <w:color w:val="000000" w:themeColor="text1"/>
-        </w:rPr>
-        <w:t>&gt;</w:t>
-      </w:r>
-      <w:r>
-        <w:rPr>
-          <w:rFonts w:ascii="MS Gothic" w:eastAsia="MS Gothic" w:hAnsi="MS Gothic"/>
-          <w:color w:val="0070C0"/>
-        </w:rPr>
-        <w:t>}</w:t>
-      </w:r>
-      <w:r>
-        <w:rPr>
-          <w:rFonts w:ascii="MS Gothic" w:eastAsia="MS Gothic" w:hAnsi="MS Gothic"/>
-          <w:color w:val="000000" w:themeColor="text1"/>
-        </w:rPr>
-        <w:t xml:space="preserve">&lt;Cuerpo Declaración_Tipo2&gt; </w:t>
-      </w:r>
-      <w:r>
-        <w:rPr>
-          <w:rFonts w:ascii="MS Gothic" w:eastAsia="MS Gothic" w:hAnsi="MS Gothic"/>
-          <w:color w:val="000000" w:themeColor="text1"/>
-        </w:rPr>
-        <w:t xml:space="preserve">| </w:t>
-      </w:r>
-      <m:oMath>
-        <m:r>
-          <w:rPr>
-            <w:rFonts w:ascii="Cambria Math" w:eastAsia="MS Gothic" w:hAnsi="Cambria Math"/>
-            <w:color w:val="000000" w:themeColor="text1"/>
-          </w:rPr>
-          <m:t>ε</m:t>
-        </m:r>
-      </m:oMath>
-    </w:p>
-    <w:p>
-      <w:pPr>
-        <w:rPr>
-          <w:rFonts w:ascii="MS Gothic" w:eastAsia="MS Gothic" w:hAnsi="MS Gothic"/>
-          <w:color w:val="000000" w:themeColor="text1"/>
-        </w:rPr>
-      </w:pPr>
-      <w:r>
-        <w:rPr>
-          <w:rFonts w:ascii="MS Gothic" w:eastAsia="MS Gothic" w:hAnsi="MS Gothic"/>
-          <w:color w:val="000000" w:themeColor="text1"/>
-        </w:rPr>
-        <w:t>&lt;Fila Cuerpo Declaración_Tipo2&gt;</w:t>
-      </w:r>
-      <w:r>
-        <w:rPr>
-          <w:rFonts w:ascii="MS Gothic" w:eastAsia="MS Gothic" w:hAnsi="MS Gothic"/>
-          <w:color w:val="000000" w:themeColor="text1"/>
-        </w:rPr>
-        <w:t xml:space="preserve"> ::= (</w:t>
-      </w:r>
-      <w:r>
-        <w:rPr>
-          <w:rFonts w:ascii="MS Gothic" w:eastAsia="MS Gothic" w:hAnsi="MS Gothic"/>
-          <w:color w:val="0070C0"/>
-        </w:rPr>
-        <w:t>cadena</w:t>
+        <w:t xml:space="preserve"> &lt;función_Tipo1&gt; | &lt;función_Tipo2&gt; | &lt;función_Tipo3&gt;</w:t>
+      </w:r>
+    </w:p>
+    <w:p>
+      <w:pPr>
+        <w:rPr>
+          <w:rFonts w:ascii="MS Gothic" w:eastAsia="MS Gothic" w:hAnsi="MS Gothic"/>
+          <w:color w:val="000000" w:themeColor="text1"/>
+        </w:rPr>
+      </w:pPr>
+      <w:r>
+        <w:rPr>
+          <w:rFonts w:ascii="MS Gothic" w:eastAsia="MS Gothic" w:hAnsi="MS Gothic"/>
+          <w:color w:val="000000" w:themeColor="text1"/>
+        </w:rPr>
+        <w:t>&lt;función_Tipo1</w:t>
+      </w:r>
+      <w:proofErr w:type="gramStart"/>
+      <w:r>
+        <w:rPr>
+          <w:rFonts w:ascii="MS Gothic" w:eastAsia="MS Gothic" w:hAnsi="MS Gothic"/>
+          <w:color w:val="000000" w:themeColor="text1"/>
+        </w:rPr>
+        <w:t>&gt; ::=</w:t>
+      </w:r>
+      <w:proofErr w:type="gramEnd"/>
+      <w:r>
+        <w:rPr>
+          <w:rFonts w:ascii="MS Gothic" w:eastAsia="MS Gothic" w:hAnsi="MS Gothic"/>
+          <w:color w:val="000000" w:themeColor="text1"/>
+        </w:rPr>
+        <w:t xml:space="preserve"> </w:t>
+      </w:r>
+      <w:r>
+        <w:rPr>
+          <w:rFonts w:ascii="MS Gothic" w:eastAsia="MS Gothic" w:hAnsi="MS Gothic"/>
+          <w:color w:val="000000" w:themeColor="text1"/>
+        </w:rPr>
+        <w:t xml:space="preserve">&lt;Palabra Reservada tipo 1&gt; </w:t>
+      </w:r>
+      <w:r>
+        <w:rPr>
+          <w:rFonts w:ascii="MS Gothic" w:eastAsia="MS Gothic" w:hAnsi="MS Gothic"/>
+          <w:color w:val="0070C0"/>
+        </w:rPr>
+        <w:t>( cadena ) ;</w:t>
+      </w:r>
+    </w:p>
+    <w:p>
+      <w:pPr>
+        <w:rPr>
+          <w:rFonts w:ascii="MS Gothic" w:eastAsia="MS Gothic" w:hAnsi="MS Gothic"/>
+          <w:b/>
+          <w:color w:val="000000" w:themeColor="text1"/>
+        </w:rPr>
+      </w:pPr>
+      <w:r>
+        <w:rPr>
+          <w:rFonts w:ascii="MS Gothic" w:eastAsia="MS Gothic" w:hAnsi="MS Gothic"/>
+          <w:color w:val="000000" w:themeColor="text1"/>
+        </w:rPr>
+        <w:t>&lt;Palabra Reservada tipo 1</w:t>
+      </w:r>
+      <w:proofErr w:type="gramStart"/>
+      <w:r>
+        <w:rPr>
+          <w:rFonts w:ascii="MS Gothic" w:eastAsia="MS Gothic" w:hAnsi="MS Gothic"/>
+          <w:color w:val="000000" w:themeColor="text1"/>
+        </w:rPr>
+        <w:t>&gt; ::=</w:t>
+      </w:r>
+      <w:proofErr w:type="gramEnd"/>
+      <w:r>
+        <w:rPr>
+          <w:rFonts w:ascii="MS Gothic" w:eastAsia="MS Gothic" w:hAnsi="MS Gothic"/>
+          <w:color w:val="000000" w:themeColor="text1"/>
+        </w:rPr>
+        <w:t xml:space="preserve"> </w:t>
+      </w:r>
+      <w:r>
+        <w:rPr>
+          <w:rFonts w:ascii="MS Gothic" w:eastAsia="MS Gothic" w:hAnsi="MS Gothic"/>
+          <w:color w:val="0070C0"/>
+        </w:rPr>
+        <w:t>imprimir</w:t>
+      </w:r>
+      <w:r>
+        <w:rPr>
+          <w:rFonts w:ascii="MS Gothic" w:eastAsia="MS Gothic" w:hAnsi="MS Gothic"/>
+          <w:color w:val="0070C0"/>
+        </w:rPr>
+        <w:t xml:space="preserve"> </w:t>
+      </w:r>
+      <w:r>
+        <w:rPr>
+          <w:rFonts w:ascii="MS Gothic" w:eastAsia="MS Gothic" w:hAnsi="MS Gothic"/>
+          <w:color w:val="000000" w:themeColor="text1"/>
+        </w:rPr>
+        <w:t>|</w:t>
+      </w:r>
+      <w:r>
+        <w:rPr>
+          <w:rFonts w:ascii="MS Gothic" w:eastAsia="MS Gothic" w:hAnsi="MS Gothic"/>
+          <w:color w:val="000000" w:themeColor="text1"/>
+        </w:rPr>
+        <w:t xml:space="preserve"> </w:t>
+      </w:r>
+      <w:proofErr w:type="spellStart"/>
+      <w:r>
+        <w:rPr>
+          <w:rFonts w:ascii="MS Gothic" w:eastAsia="MS Gothic" w:hAnsi="MS Gothic"/>
+          <w:color w:val="0070C0"/>
+        </w:rPr>
+        <w:t>imprimirln</w:t>
+      </w:r>
+      <w:proofErr w:type="spellEnd"/>
+      <w:r>
+        <w:rPr>
+          <w:rFonts w:ascii="MS Gothic" w:eastAsia="MS Gothic" w:hAnsi="MS Gothic"/>
+          <w:color w:val="0070C0"/>
+        </w:rPr>
+        <w:t xml:space="preserve"> </w:t>
+      </w:r>
+      <w:r>
+        <w:rPr>
+          <w:rFonts w:ascii="MS Gothic" w:eastAsia="MS Gothic" w:hAnsi="MS Gothic"/>
+          <w:color w:val="000000" w:themeColor="text1"/>
+        </w:rPr>
+        <w:t>|</w:t>
+      </w:r>
+      <w:r>
+        <w:rPr>
+          <w:rFonts w:ascii="MS Gothic" w:eastAsia="MS Gothic" w:hAnsi="MS Gothic"/>
+          <w:color w:val="000000" w:themeColor="text1"/>
+        </w:rPr>
+        <w:t xml:space="preserve"> </w:t>
+      </w:r>
+      <w:r>
+        <w:rPr>
+          <w:rFonts w:ascii="MS Gothic" w:eastAsia="MS Gothic" w:hAnsi="MS Gothic"/>
+          <w:color w:val="0070C0"/>
+        </w:rPr>
+        <w:t>promedio</w:t>
+      </w:r>
+      <w:r>
+        <w:rPr>
+          <w:rFonts w:ascii="MS Gothic" w:eastAsia="MS Gothic" w:hAnsi="MS Gothic"/>
+          <w:color w:val="0070C0"/>
+        </w:rPr>
+        <w:t xml:space="preserve"> </w:t>
+      </w:r>
+      <w:r>
+        <w:rPr>
+          <w:rFonts w:ascii="MS Gothic" w:eastAsia="MS Gothic" w:hAnsi="MS Gothic"/>
+          <w:color w:val="000000" w:themeColor="text1"/>
+        </w:rPr>
+        <w:t>|</w:t>
+      </w:r>
+      <w:r>
+        <w:rPr>
+          <w:rFonts w:ascii="MS Gothic" w:eastAsia="MS Gothic" w:hAnsi="MS Gothic"/>
+          <w:color w:val="000000" w:themeColor="text1"/>
+        </w:rPr>
+        <w:t xml:space="preserve"> </w:t>
+      </w:r>
+      <w:proofErr w:type="spellStart"/>
+      <w:r>
+        <w:rPr>
+          <w:rFonts w:ascii="MS Gothic" w:eastAsia="MS Gothic" w:hAnsi="MS Gothic"/>
+          <w:color w:val="0070C0"/>
+        </w:rPr>
+        <w:t>max</w:t>
+      </w:r>
+      <w:proofErr w:type="spellEnd"/>
+      <w:r>
+        <w:rPr>
+          <w:rFonts w:ascii="MS Gothic" w:eastAsia="MS Gothic" w:hAnsi="MS Gothic"/>
+          <w:color w:val="0070C0"/>
+        </w:rPr>
+        <w:t xml:space="preserve"> </w:t>
+      </w:r>
+      <w:r>
+        <w:rPr>
+          <w:rFonts w:ascii="MS Gothic" w:eastAsia="MS Gothic" w:hAnsi="MS Gothic"/>
+          <w:color w:val="000000" w:themeColor="text1"/>
+        </w:rPr>
+        <w:t>|</w:t>
+      </w:r>
+      <w:r>
+        <w:rPr>
+          <w:rFonts w:ascii="MS Gothic" w:eastAsia="MS Gothic" w:hAnsi="MS Gothic"/>
+          <w:color w:val="000000" w:themeColor="text1"/>
+        </w:rPr>
+        <w:t xml:space="preserve"> </w:t>
+      </w:r>
+      <w:r>
+        <w:rPr>
+          <w:rFonts w:ascii="MS Gothic" w:eastAsia="MS Gothic" w:hAnsi="MS Gothic"/>
+          <w:color w:val="0070C0"/>
+        </w:rPr>
+        <w:t>min</w:t>
+      </w:r>
+      <w:r>
+        <w:rPr>
+          <w:rFonts w:ascii="MS Gothic" w:eastAsia="MS Gothic" w:hAnsi="MS Gothic"/>
+          <w:color w:val="0070C0"/>
+        </w:rPr>
+        <w:t xml:space="preserve"> </w:t>
+      </w:r>
+      <w:r>
+        <w:rPr>
+          <w:rFonts w:ascii="MS Gothic" w:eastAsia="MS Gothic" w:hAnsi="MS Gothic"/>
+          <w:color w:val="000000" w:themeColor="text1"/>
+        </w:rPr>
+        <w:t>|</w:t>
+      </w:r>
+      <w:r>
+        <w:rPr>
+          <w:rFonts w:ascii="MS Gothic" w:eastAsia="MS Gothic" w:hAnsi="MS Gothic"/>
+          <w:color w:val="000000" w:themeColor="text1"/>
+        </w:rPr>
+        <w:t xml:space="preserve"> </w:t>
+      </w:r>
+      <w:proofErr w:type="spellStart"/>
+      <w:r>
+        <w:rPr>
+          <w:rFonts w:ascii="MS Gothic" w:eastAsia="MS Gothic" w:hAnsi="MS Gothic"/>
+          <w:color w:val="0070C0"/>
+        </w:rPr>
+        <w:t>exportarReporte</w:t>
+      </w:r>
+      <w:proofErr w:type="spellEnd"/>
+    </w:p>
+    <w:p>
+      <w:pPr>
+        <w:rPr>
+          <w:rFonts w:ascii="MS Gothic" w:eastAsia="MS Gothic" w:hAnsi="MS Gothic"/>
+          <w:color w:val="000000" w:themeColor="text1"/>
+        </w:rPr>
+      </w:pPr>
+      <w:r>
+        <w:rPr>
+          <w:rFonts w:ascii="MS Gothic" w:eastAsia="MS Gothic" w:hAnsi="MS Gothic"/>
+          <w:color w:val="000000" w:themeColor="text1"/>
+        </w:rPr>
+        <w:t>&lt;función_Tipo2</w:t>
+      </w:r>
+      <w:proofErr w:type="gramStart"/>
+      <w:r>
+        <w:rPr>
+          <w:rFonts w:ascii="MS Gothic" w:eastAsia="MS Gothic" w:hAnsi="MS Gothic"/>
+          <w:color w:val="000000" w:themeColor="text1"/>
+        </w:rPr>
+        <w:t>&gt; ::=</w:t>
+      </w:r>
+      <w:proofErr w:type="gramEnd"/>
+      <w:r>
+        <w:rPr>
+          <w:rFonts w:ascii="MS Gothic" w:eastAsia="MS Gothic" w:hAnsi="MS Gothic"/>
+          <w:color w:val="000000" w:themeColor="text1"/>
+        </w:rPr>
+        <w:t xml:space="preserve"> &lt;Palabra Reservada tipo 2&gt; </w:t>
+      </w:r>
+      <w:r>
+        <w:rPr>
+          <w:rFonts w:ascii="MS Gothic" w:eastAsia="MS Gothic" w:hAnsi="MS Gothic"/>
+          <w:color w:val="0070C0"/>
+        </w:rPr>
+        <w:t>( ) ;</w:t>
+      </w:r>
+    </w:p>
+    <w:p>
+      <w:pPr>
+        <w:rPr>
+          <w:rFonts w:ascii="MS Gothic" w:eastAsia="MS Gothic" w:hAnsi="MS Gothic"/>
+          <w:color w:val="000000" w:themeColor="text1"/>
+        </w:rPr>
+      </w:pPr>
+      <w:r>
+        <w:rPr>
+          <w:rFonts w:ascii="MS Gothic" w:eastAsia="MS Gothic" w:hAnsi="MS Gothic"/>
+          <w:color w:val="000000" w:themeColor="text1"/>
+        </w:rPr>
+        <w:t>&lt;Palabra Reservada tipo 2</w:t>
+      </w:r>
+      <w:proofErr w:type="gramStart"/>
+      <w:r>
+        <w:rPr>
+          <w:rFonts w:ascii="MS Gothic" w:eastAsia="MS Gothic" w:hAnsi="MS Gothic"/>
+          <w:color w:val="000000" w:themeColor="text1"/>
+        </w:rPr>
+        <w:t>&gt; ::=</w:t>
+      </w:r>
+      <w:proofErr w:type="gramEnd"/>
+      <w:r>
+        <w:rPr>
+          <w:rFonts w:ascii="MS Gothic" w:eastAsia="MS Gothic" w:hAnsi="MS Gothic"/>
+          <w:color w:val="000000" w:themeColor="text1"/>
+        </w:rPr>
+        <w:t xml:space="preserve"> </w:t>
+      </w:r>
+      <w:r>
+        <w:rPr>
+          <w:rFonts w:ascii="MS Gothic" w:eastAsia="MS Gothic" w:hAnsi="MS Gothic"/>
+          <w:color w:val="0070C0"/>
+        </w:rPr>
+        <w:t>conteo</w:t>
       </w:r>
       <w:r>
         <w:rPr>
@@ -721,59 +1278,22 @@
           <w:rFonts w:ascii="MS Gothic" w:eastAsia="MS Gothic" w:hAnsi="MS Gothic"/>
           <w:color w:val="0070C0"/>
         </w:rPr>
-        <w:t>Digito</w:t>
-      </w:r>
-      <w:r>
-        <w:rPr>
-          <w:rFonts w:ascii="MS Gothic" w:eastAsia="MS Gothic" w:hAnsi="MS Gothic"/>
-          <w:color w:val="000000" w:themeColor="text1"/>
-        </w:rPr>
-        <w:t>)</w:t>
-      </w:r>
-      <w:r>
-        <w:rPr>
-          <w:rFonts w:ascii="MS Gothic" w:eastAsia="MS Gothic" w:hAnsi="MS Gothic"/>
-          <w:color w:val="000000" w:themeColor="text1"/>
-        </w:rPr>
-        <w:t>&lt;Fila Cuerpo Declaración_Tipo2&gt;</w:t>
-      </w:r>
-      <w:r>
-        <w:rPr>
-          <w:rFonts w:ascii="MS Gothic" w:eastAsia="MS Gothic" w:hAnsi="MS Gothic"/>
-          <w:color w:val="000000" w:themeColor="text1"/>
-        </w:rPr>
-        <w:t xml:space="preserve"> |</w:t>
-      </w:r>
-      <m:oMath>
-        <m:r>
-          <w:rPr>
-            <w:rFonts w:ascii="Cambria Math" w:eastAsia="MS Gothic" w:hAnsi="Cambria Math"/>
-            <w:color w:val="000000" w:themeColor="text1"/>
-          </w:rPr>
-          <m:t xml:space="preserve"> </m:t>
-        </m:r>
-        <m:r>
-          <w:rPr>
-            <w:rFonts w:ascii="Cambria Math" w:eastAsia="MS Gothic" w:hAnsi="Cambria Math"/>
-            <w:color w:val="000000" w:themeColor="text1"/>
-          </w:rPr>
-          <m:t>ε</m:t>
-        </m:r>
-      </m:oMath>
-    </w:p>
-    <w:p>
-      <w:pPr>
-        <w:rPr>
-          <w:rFonts w:ascii="MS Gothic" w:eastAsia="MS Gothic" w:hAnsi="MS Gothic"/>
-          <w:color w:val="000000" w:themeColor="text1"/>
-        </w:rPr>
-      </w:pPr>
-      <w:r>
-        <w:rPr>
-          <w:rFonts w:ascii="MS Gothic" w:eastAsia="MS Gothic" w:hAnsi="MS Gothic"/>
-          <w:color w:val="000000" w:themeColor="text1"/>
-        </w:rPr>
-        <w:t>&lt;función</w:t>
+        <w:t>datos</w:t>
+      </w:r>
+    </w:p>
+    <w:p>
+      <w:pPr>
+        <w:rPr>
+          <w:rFonts w:ascii="MS Gothic" w:eastAsia="MS Gothic" w:hAnsi="MS Gothic"/>
+          <w:color w:val="000000" w:themeColor="text1"/>
+        </w:rPr>
+      </w:pPr>
+      <w:r>
+        <w:rPr>
+          <w:rFonts w:ascii="MS Gothic" w:eastAsia="MS Gothic" w:hAnsi="MS Gothic"/>
+          <w:color w:val="000000" w:themeColor="text1"/>
+        </w:rPr>
+        <w:t>&lt;función_Tipo3</w:t>
       </w:r>
       <w:proofErr w:type="gramStart"/>
       <w:r>
@@ -789,22 +1309,29 @@
           <w:rFonts w:ascii="MS Gothic" w:eastAsia="MS Gothic" w:hAnsi="MS Gothic"/>
           <w:color w:val="000000" w:themeColor="text1"/>
         </w:rPr>
-        <w:t xml:space="preserve"> &lt;función_Tipo1&gt; | &lt;función_Tipo2&gt; | &lt;función_Tipo3&gt;</w:t>
-      </w:r>
-    </w:p>
-    <w:p>
-      <w:pPr>
-        <w:rPr>
-          <w:rFonts w:ascii="MS Gothic" w:eastAsia="MS Gothic" w:hAnsi="MS Gothic"/>
-          <w:color w:val="000000" w:themeColor="text1"/>
-        </w:rPr>
-      </w:pPr>
-      <w:r>
-        <w:rPr>
-          <w:rFonts w:ascii="MS Gothic" w:eastAsia="MS Gothic" w:hAnsi="MS Gothic"/>
-          <w:color w:val="000000" w:themeColor="text1"/>
-        </w:rPr>
-        <w:t>&lt;función_Tipo1</w:t>
+        <w:t xml:space="preserve"> &lt;Palabra Reservada tipo 3&gt; </w:t>
+      </w:r>
+      <w:r>
+        <w:rPr>
+          <w:rFonts w:ascii="MS Gothic" w:eastAsia="MS Gothic" w:hAnsi="MS Gothic"/>
+          <w:color w:val="0070C0"/>
+        </w:rPr>
+        <w:t xml:space="preserve">( cadena , digito ) ; </w:t>
+      </w:r>
+    </w:p>
+    <w:p>
+      <w:pPr>
+        <w:rPr>
+          <w:rFonts w:ascii="MS Gothic" w:eastAsia="MS Gothic" w:hAnsi="MS Gothic"/>
+          <w:color w:val="000000" w:themeColor="text1"/>
+        </w:rPr>
+      </w:pPr>
+      <w:r>
+        <w:rPr>
+          <w:rFonts w:ascii="MS Gothic" w:eastAsia="MS Gothic" w:hAnsi="MS Gothic"/>
+          <w:color w:val="000000" w:themeColor="text1"/>
+        </w:rPr>
+        <w:t>&lt;Palabra Reservada tipo 3</w:t>
       </w:r>
       <w:proofErr w:type="gramStart"/>
       <w:r>
@@ -813,385 +1340,6 @@
           <w:color w:val="000000" w:themeColor="text1"/>
         </w:rPr>
         <w:t>&gt; ::=</w:t>
-      </w:r>
-      <w:proofErr w:type="gramEnd"/>
-      <w:r>
-        <w:rPr>
-          <w:rFonts w:ascii="MS Gothic" w:eastAsia="MS Gothic" w:hAnsi="MS Gothic"/>
-          <w:color w:val="000000" w:themeColor="text1"/>
-        </w:rPr>
-        <w:t xml:space="preserve"> </w:t>
-      </w:r>
-      <w:r>
-        <w:rPr>
-          <w:rFonts w:ascii="MS Gothic" w:eastAsia="MS Gothic" w:hAnsi="MS Gothic"/>
-          <w:color w:val="000000" w:themeColor="text1"/>
-        </w:rPr>
-        <w:t xml:space="preserve">&lt;Palabra Reservada tipo 1&gt; </w:t>
-      </w:r>
-      <w:r>
-        <w:rPr>
-          <w:rFonts w:ascii="MS Gothic" w:eastAsia="MS Gothic" w:hAnsi="MS Gothic"/>
-          <w:color w:val="0070C0"/>
-        </w:rPr>
-        <w:t>( cadena ) ;</w:t>
-      </w:r>
-    </w:p>
-    <w:p>
-      <w:pPr>
-        <w:rPr>
-          <w:rFonts w:ascii="MS Gothic" w:eastAsia="MS Gothic" w:hAnsi="MS Gothic"/>
-          <w:b/>
-          <w:color w:val="000000" w:themeColor="text1"/>
-        </w:rPr>
-      </w:pPr>
-      <w:r>
-        <w:rPr>
-          <w:rFonts w:ascii="MS Gothic" w:eastAsia="MS Gothic" w:hAnsi="MS Gothic"/>
-          <w:color w:val="000000" w:themeColor="text1"/>
-        </w:rPr>
-        <w:t>&lt;Palabra Reservada tipo 1</w:t>
-      </w:r>
-      <w:proofErr w:type="gramStart"/>
-      <w:r>
-        <w:rPr>
-          <w:rFonts w:ascii="MS Gothic" w:eastAsia="MS Gothic" w:hAnsi="MS Gothic"/>
-          <w:color w:val="000000" w:themeColor="text1"/>
-        </w:rPr>
-        <w:t>&gt;</w:t>
-      </w:r>
-      <w:r>
-        <w:rPr>
-          <w:rFonts w:ascii="MS Gothic" w:eastAsia="MS Gothic" w:hAnsi="MS Gothic"/>
-          <w:color w:val="000000" w:themeColor="text1"/>
-        </w:rPr>
-        <w:t xml:space="preserve"> ::=</w:t>
-      </w:r>
-      <w:proofErr w:type="gramEnd"/>
-      <w:r>
-        <w:rPr>
-          <w:rFonts w:ascii="MS Gothic" w:eastAsia="MS Gothic" w:hAnsi="MS Gothic"/>
-          <w:color w:val="000000" w:themeColor="text1"/>
-        </w:rPr>
-        <w:t xml:space="preserve"> </w:t>
-      </w:r>
-      <w:r>
-        <w:rPr>
-          <w:rFonts w:ascii="MS Gothic" w:eastAsia="MS Gothic" w:hAnsi="MS Gothic"/>
-          <w:color w:val="0070C0"/>
-        </w:rPr>
-        <w:t>imprimir</w:t>
-      </w:r>
-      <w:r>
-        <w:rPr>
-          <w:rFonts w:ascii="MS Gothic" w:eastAsia="MS Gothic" w:hAnsi="MS Gothic"/>
-          <w:color w:val="0070C0"/>
-        </w:rPr>
-        <w:t xml:space="preserve"> </w:t>
-      </w:r>
-      <w:r>
-        <w:rPr>
-          <w:rFonts w:ascii="MS Gothic" w:eastAsia="MS Gothic" w:hAnsi="MS Gothic"/>
-          <w:color w:val="000000" w:themeColor="text1"/>
-        </w:rPr>
-        <w:t>|</w:t>
-      </w:r>
-      <w:r>
-        <w:rPr>
-          <w:rFonts w:ascii="MS Gothic" w:eastAsia="MS Gothic" w:hAnsi="MS Gothic"/>
-          <w:color w:val="000000" w:themeColor="text1"/>
-        </w:rPr>
-        <w:t xml:space="preserve"> </w:t>
-      </w:r>
-      <w:proofErr w:type="spellStart"/>
-      <w:r>
-        <w:rPr>
-          <w:rFonts w:ascii="MS Gothic" w:eastAsia="MS Gothic" w:hAnsi="MS Gothic"/>
-          <w:color w:val="0070C0"/>
-        </w:rPr>
-        <w:t>imprimirln</w:t>
-      </w:r>
-      <w:proofErr w:type="spellEnd"/>
-      <w:r>
-        <w:rPr>
-          <w:rFonts w:ascii="MS Gothic" w:eastAsia="MS Gothic" w:hAnsi="MS Gothic"/>
-          <w:color w:val="0070C0"/>
-        </w:rPr>
-        <w:t xml:space="preserve"> </w:t>
-      </w:r>
-      <w:r>
-        <w:rPr>
-          <w:rFonts w:ascii="MS Gothic" w:eastAsia="MS Gothic" w:hAnsi="MS Gothic"/>
-          <w:color w:val="000000" w:themeColor="text1"/>
-        </w:rPr>
-        <w:t>|</w:t>
-      </w:r>
-      <w:r>
-        <w:rPr>
-          <w:rFonts w:ascii="MS Gothic" w:eastAsia="MS Gothic" w:hAnsi="MS Gothic"/>
-          <w:color w:val="000000" w:themeColor="text1"/>
-        </w:rPr>
-        <w:t xml:space="preserve"> </w:t>
-      </w:r>
-      <w:r>
-        <w:rPr>
-          <w:rFonts w:ascii="MS Gothic" w:eastAsia="MS Gothic" w:hAnsi="MS Gothic"/>
-          <w:color w:val="0070C0"/>
-        </w:rPr>
-        <w:t>promedio</w:t>
-      </w:r>
-      <w:r>
-        <w:rPr>
-          <w:rFonts w:ascii="MS Gothic" w:eastAsia="MS Gothic" w:hAnsi="MS Gothic"/>
-          <w:color w:val="0070C0"/>
-        </w:rPr>
-        <w:t xml:space="preserve"> </w:t>
-      </w:r>
-      <w:r>
-        <w:rPr>
-          <w:rFonts w:ascii="MS Gothic" w:eastAsia="MS Gothic" w:hAnsi="MS Gothic"/>
-          <w:color w:val="000000" w:themeColor="text1"/>
-        </w:rPr>
-        <w:t>|</w:t>
-      </w:r>
-      <w:r>
-        <w:rPr>
-          <w:rFonts w:ascii="MS Gothic" w:eastAsia="MS Gothic" w:hAnsi="MS Gothic"/>
-          <w:color w:val="000000" w:themeColor="text1"/>
-        </w:rPr>
-        <w:t xml:space="preserve"> </w:t>
-      </w:r>
-      <w:proofErr w:type="spellStart"/>
-      <w:r>
-        <w:rPr>
-          <w:rFonts w:ascii="MS Gothic" w:eastAsia="MS Gothic" w:hAnsi="MS Gothic"/>
-          <w:color w:val="0070C0"/>
-        </w:rPr>
-        <w:t>max</w:t>
-      </w:r>
-      <w:proofErr w:type="spellEnd"/>
-      <w:r>
-        <w:rPr>
-          <w:rFonts w:ascii="MS Gothic" w:eastAsia="MS Gothic" w:hAnsi="MS Gothic"/>
-          <w:color w:val="0070C0"/>
-        </w:rPr>
-        <w:t xml:space="preserve"> </w:t>
-      </w:r>
-      <w:r>
-        <w:rPr>
-          <w:rFonts w:ascii="MS Gothic" w:eastAsia="MS Gothic" w:hAnsi="MS Gothic"/>
-          <w:color w:val="000000" w:themeColor="text1"/>
-        </w:rPr>
-        <w:t>|</w:t>
-      </w:r>
-      <w:r>
-        <w:rPr>
-          <w:rFonts w:ascii="MS Gothic" w:eastAsia="MS Gothic" w:hAnsi="MS Gothic"/>
-          <w:color w:val="000000" w:themeColor="text1"/>
-        </w:rPr>
-        <w:t xml:space="preserve"> </w:t>
-      </w:r>
-      <w:r>
-        <w:rPr>
-          <w:rFonts w:ascii="MS Gothic" w:eastAsia="MS Gothic" w:hAnsi="MS Gothic"/>
-          <w:color w:val="0070C0"/>
-        </w:rPr>
-        <w:t>min</w:t>
-      </w:r>
-      <w:r>
-        <w:rPr>
-          <w:rFonts w:ascii="MS Gothic" w:eastAsia="MS Gothic" w:hAnsi="MS Gothic"/>
-          <w:color w:val="0070C0"/>
-        </w:rPr>
-        <w:t xml:space="preserve"> </w:t>
-      </w:r>
-      <w:r>
-        <w:rPr>
-          <w:rFonts w:ascii="MS Gothic" w:eastAsia="MS Gothic" w:hAnsi="MS Gothic"/>
-          <w:color w:val="000000" w:themeColor="text1"/>
-        </w:rPr>
-        <w:t>|</w:t>
-      </w:r>
-      <w:r>
-        <w:rPr>
-          <w:rFonts w:ascii="MS Gothic" w:eastAsia="MS Gothic" w:hAnsi="MS Gothic"/>
-          <w:color w:val="000000" w:themeColor="text1"/>
-        </w:rPr>
-        <w:t xml:space="preserve"> </w:t>
-      </w:r>
-      <w:proofErr w:type="spellStart"/>
-      <w:r>
-        <w:rPr>
-          <w:rFonts w:ascii="MS Gothic" w:eastAsia="MS Gothic" w:hAnsi="MS Gothic"/>
-          <w:color w:val="0070C0"/>
-        </w:rPr>
-        <w:t>exportarReporte</w:t>
-      </w:r>
-      <w:proofErr w:type="spellEnd"/>
-    </w:p>
-    <w:p>
-      <w:pPr>
-        <w:rPr>
-          <w:rFonts w:ascii="MS Gothic" w:eastAsia="MS Gothic" w:hAnsi="MS Gothic"/>
-          <w:color w:val="000000" w:themeColor="text1"/>
-        </w:rPr>
-      </w:pPr>
-      <w:r>
-        <w:rPr>
-          <w:rFonts w:ascii="MS Gothic" w:eastAsia="MS Gothic" w:hAnsi="MS Gothic"/>
-          <w:color w:val="000000" w:themeColor="text1"/>
-        </w:rPr>
-        <w:t>&lt;función_Tipo2</w:t>
-      </w:r>
-      <w:proofErr w:type="gramStart"/>
-      <w:r>
-        <w:rPr>
-          <w:rFonts w:ascii="MS Gothic" w:eastAsia="MS Gothic" w:hAnsi="MS Gothic"/>
-          <w:color w:val="000000" w:themeColor="text1"/>
-        </w:rPr>
-        <w:t>&gt;</w:t>
-      </w:r>
-      <w:r>
-        <w:rPr>
-          <w:rFonts w:ascii="MS Gothic" w:eastAsia="MS Gothic" w:hAnsi="MS Gothic"/>
-          <w:color w:val="000000" w:themeColor="text1"/>
-        </w:rPr>
-        <w:t xml:space="preserve"> ::=</w:t>
-      </w:r>
-      <w:proofErr w:type="gramEnd"/>
-      <w:r>
-        <w:rPr>
-          <w:rFonts w:ascii="MS Gothic" w:eastAsia="MS Gothic" w:hAnsi="MS Gothic"/>
-          <w:color w:val="000000" w:themeColor="text1"/>
-        </w:rPr>
-        <w:t xml:space="preserve"> &lt;Palabra Reservada tipo 2&gt; </w:t>
-      </w:r>
-      <w:r>
-        <w:rPr>
-          <w:rFonts w:ascii="MS Gothic" w:eastAsia="MS Gothic" w:hAnsi="MS Gothic"/>
-          <w:color w:val="0070C0"/>
-        </w:rPr>
-        <w:t>( ) ;</w:t>
-      </w:r>
-    </w:p>
-    <w:p>
-      <w:pPr>
-        <w:rPr>
-          <w:rFonts w:ascii="MS Gothic" w:eastAsia="MS Gothic" w:hAnsi="MS Gothic"/>
-          <w:color w:val="000000" w:themeColor="text1"/>
-        </w:rPr>
-      </w:pPr>
-      <w:r>
-        <w:rPr>
-          <w:rFonts w:ascii="MS Gothic" w:eastAsia="MS Gothic" w:hAnsi="MS Gothic"/>
-          <w:color w:val="000000" w:themeColor="text1"/>
-        </w:rPr>
-        <w:t>&lt;Palabra Reservada tipo 2</w:t>
-      </w:r>
-      <w:proofErr w:type="gramStart"/>
-      <w:r>
-        <w:rPr>
-          <w:rFonts w:ascii="MS Gothic" w:eastAsia="MS Gothic" w:hAnsi="MS Gothic"/>
-          <w:color w:val="000000" w:themeColor="text1"/>
-        </w:rPr>
-        <w:t>&gt; ::=</w:t>
-      </w:r>
-      <w:proofErr w:type="gramEnd"/>
-      <w:r>
-        <w:rPr>
-          <w:rFonts w:ascii="MS Gothic" w:eastAsia="MS Gothic" w:hAnsi="MS Gothic"/>
-          <w:color w:val="000000" w:themeColor="text1"/>
-        </w:rPr>
-        <w:t xml:space="preserve"> </w:t>
-      </w:r>
-      <w:r>
-        <w:rPr>
-          <w:rFonts w:ascii="MS Gothic" w:eastAsia="MS Gothic" w:hAnsi="MS Gothic"/>
-          <w:color w:val="0070C0"/>
-        </w:rPr>
-        <w:t>conteo</w:t>
-      </w:r>
-      <w:r>
-        <w:rPr>
-          <w:rFonts w:ascii="MS Gothic" w:eastAsia="MS Gothic" w:hAnsi="MS Gothic"/>
-          <w:color w:val="000000" w:themeColor="text1"/>
-        </w:rPr>
-        <w:t xml:space="preserve"> | </w:t>
-      </w:r>
-      <w:r>
-        <w:rPr>
-          <w:rFonts w:ascii="MS Gothic" w:eastAsia="MS Gothic" w:hAnsi="MS Gothic"/>
-          <w:color w:val="0070C0"/>
-        </w:rPr>
-        <w:t>datos</w:t>
-      </w:r>
-    </w:p>
-    <w:p>
-      <w:pPr>
-        <w:rPr>
-          <w:rFonts w:ascii="MS Gothic" w:eastAsia="MS Gothic" w:hAnsi="MS Gothic"/>
-          <w:color w:val="000000" w:themeColor="text1"/>
-        </w:rPr>
-      </w:pPr>
-      <w:r>
-        <w:rPr>
-          <w:rFonts w:ascii="MS Gothic" w:eastAsia="MS Gothic" w:hAnsi="MS Gothic"/>
-          <w:color w:val="000000" w:themeColor="text1"/>
-        </w:rPr>
-        <w:t>&lt;función_Tipo3</w:t>
-      </w:r>
-      <w:proofErr w:type="gramStart"/>
-      <w:r>
-        <w:rPr>
-          <w:rFonts w:ascii="MS Gothic" w:eastAsia="MS Gothic" w:hAnsi="MS Gothic"/>
-          <w:color w:val="000000" w:themeColor="text1"/>
-        </w:rPr>
-        <w:t>&gt; ::=</w:t>
-      </w:r>
-      <w:proofErr w:type="gramEnd"/>
-      <w:r>
-        <w:rPr>
-          <w:rFonts w:ascii="MS Gothic" w:eastAsia="MS Gothic" w:hAnsi="MS Gothic"/>
-          <w:color w:val="000000" w:themeColor="text1"/>
-        </w:rPr>
-        <w:t xml:space="preserve"> &lt;Palabra Reservada tipo 3&gt; </w:t>
-      </w:r>
-      <w:r>
-        <w:rPr>
-          <w:rFonts w:ascii="MS Gothic" w:eastAsia="MS Gothic" w:hAnsi="MS Gothic"/>
-          <w:color w:val="0070C0"/>
-        </w:rPr>
-        <w:t xml:space="preserve">( cadena , digito ) ; </w:t>
-      </w:r>
-    </w:p>
-    <w:p>
-      <w:pPr>
-        <w:rPr>
-          <w:rFonts w:ascii="MS Gothic" w:eastAsia="MS Gothic" w:hAnsi="MS Gothic"/>
-          <w:color w:val="000000" w:themeColor="text1"/>
-        </w:rPr>
-      </w:pPr>
-      <w:r>
-        <w:rPr>
-          <w:rFonts w:ascii="MS Gothic" w:eastAsia="MS Gothic" w:hAnsi="MS Gothic"/>
-          <w:color w:val="000000" w:themeColor="text1"/>
-        </w:rPr>
-        <w:t>&lt;Palabra Reservada tipo 3</w:t>
-      </w:r>
-      <w:proofErr w:type="gramStart"/>
-      <w:r>
-        <w:rPr>
-          <w:rFonts w:ascii="MS Gothic" w:eastAsia="MS Gothic" w:hAnsi="MS Gothic"/>
-          <w:color w:val="000000" w:themeColor="text1"/>
-        </w:rPr>
-        <w:t>&gt;</w:t>
-      </w:r>
-      <w:r>
-        <w:rPr>
-          <w:rFonts w:ascii="MS Gothic" w:eastAsia="MS Gothic" w:hAnsi="MS Gothic"/>
-          <w:color w:val="000000" w:themeColor="text1"/>
-        </w:rPr>
-        <w:t xml:space="preserve"> ::=</w:t>
       </w:r>
       <w:proofErr w:type="gramEnd"/>
       <w:r>

</xml_diff>